<commit_message>
Report-Stage2 - Second Version
Report-Stage2 - Second Version - Added new information (almost complete)
</commit_message>
<xml_diff>
--- a/Report-Stage2.docx
+++ b/Report-Stage2.docx
@@ -457,7 +457,35 @@
           <w:rFonts w:ascii="Arial" w:eastAsia="Times New Roman" w:hAnsi="Arial" w:cs="Arial"/>
           <w:color w:val="000000"/>
         </w:rPr>
-        <w:t>, and also using just 1 type of server does not lead to resource being utilised wisely and properly (not 100% number of servers are used, which means the resource utilisation will not be maximised).</w:t>
+        <w:t>, and also using just 1 type of</w:t>
+      </w:r>
+      <w:r>
+        <w:rPr>
+          <w:rFonts w:ascii="Arial" w:eastAsia="Times New Roman" w:hAnsi="Arial" w:cs="Arial"/>
+          <w:color w:val="000000"/>
+        </w:rPr>
+        <w:t xml:space="preserve"> largest</w:t>
+      </w:r>
+      <w:r>
+        <w:rPr>
+          <w:rFonts w:ascii="Arial" w:eastAsia="Times New Roman" w:hAnsi="Arial" w:cs="Arial"/>
+          <w:color w:val="000000"/>
+        </w:rPr>
+        <w:t xml:space="preserve"> server does not lead to resource being utilised wisely and properly (not 100% </w:t>
+      </w:r>
+      <w:r>
+        <w:rPr>
+          <w:rFonts w:ascii="Arial" w:eastAsia="Times New Roman" w:hAnsi="Arial" w:cs="Arial"/>
+          <w:color w:val="000000"/>
+        </w:rPr>
+        <w:t>of resources in</w:t>
+      </w:r>
+      <w:r>
+        <w:rPr>
+          <w:rFonts w:ascii="Arial" w:eastAsia="Times New Roman" w:hAnsi="Arial" w:cs="Arial"/>
+          <w:color w:val="000000"/>
+        </w:rPr>
+        <w:t xml:space="preserve"> servers are used, which means the resource utilisation will not be maximised).</w:t>
       </w:r>
       <w:r>
         <w:rPr>
@@ -677,7 +705,15 @@
           <w:rFonts w:ascii="Arial" w:eastAsia="Times New Roman" w:hAnsi="Arial" w:cs="Arial"/>
           <w:color w:val="000000"/>
         </w:rPr>
-        <w:t xml:space="preserve"> impact on the operation of a business</w:t>
+        <w:t xml:space="preserve"> </w:t>
+      </w:r>
+      <w:r>
+        <w:rPr>
+          <w:rFonts w:ascii="Arial" w:eastAsia="Times New Roman" w:hAnsi="Arial" w:cs="Arial"/>
+          <w:color w:val="000000"/>
+        </w:rPr>
+        <w:lastRenderedPageBreak/>
+        <w:t>impact on the operation of a business</w:t>
       </w:r>
       <w:r>
         <w:rPr>
@@ -698,15 +734,7 @@
           <w:rFonts w:ascii="Arial" w:eastAsia="Times New Roman" w:hAnsi="Arial" w:cs="Arial"/>
           <w:color w:val="000000"/>
         </w:rPr>
-        <w:t xml:space="preserve"> In the meantime, when we </w:t>
-      </w:r>
-      <w:r>
-        <w:rPr>
-          <w:rFonts w:ascii="Arial" w:eastAsia="Times New Roman" w:hAnsi="Arial" w:cs="Arial"/>
-          <w:color w:val="000000"/>
-        </w:rPr>
-        <w:lastRenderedPageBreak/>
-        <w:t xml:space="preserve">maximise the resource utilisation, we may have a high chance of reducing server rental costs, leading to potentially minimised </w:t>
+        <w:t xml:space="preserve"> In the meantime, when we maximise the resource utilisation, we may have a high chance of reducing server rental costs, leading to potentially minimised </w:t>
       </w:r>
       <w:r>
         <w:rPr>
@@ -870,7 +898,7 @@
           <w:rFonts w:ascii="Arial" w:eastAsia="Times New Roman" w:hAnsi="Arial" w:cs="Arial"/>
           <w:color w:val="000000"/>
         </w:rPr>
-        <w:t>least</w:t>
+        <w:t>lowest</w:t>
       </w:r>
       <w:r>
         <w:rPr>
@@ -996,14 +1024,14 @@
           <w:rFonts w:ascii="Arial" w:eastAsia="Times New Roman" w:hAnsi="Arial" w:cs="Arial"/>
           <w:color w:val="000000"/>
         </w:rPr>
-        <w:t>least</w:t>
-      </w:r>
-      <w:r>
-        <w:rPr>
-          <w:rFonts w:ascii="Arial" w:eastAsia="Times New Roman" w:hAnsi="Arial" w:cs="Arial"/>
-          <w:color w:val="000000"/>
-        </w:rPr>
-        <w:t xml:space="preserve"> number of cores)</w:t>
+        <w:t xml:space="preserve">lowest </w:t>
+      </w:r>
+      <w:r>
+        <w:rPr>
+          <w:rFonts w:ascii="Arial" w:eastAsia="Times New Roman" w:hAnsi="Arial" w:cs="Arial"/>
+          <w:color w:val="000000"/>
+        </w:rPr>
+        <w:t>number of cores)</w:t>
       </w:r>
       <w:r>
         <w:rPr>
@@ -1025,6 +1053,27 @@
           <w:color w:val="000000"/>
         </w:rPr>
         <w:t>that a type of server can provide</w:t>
+      </w:r>
+      <w:r>
+        <w:rPr>
+          <w:rFonts w:ascii="Arial" w:eastAsia="Times New Roman" w:hAnsi="Arial" w:cs="Arial"/>
+          <w:color w:val="000000"/>
+        </w:rPr>
+        <w:t xml:space="preserve"> and reducing total server</w:t>
+      </w:r>
+      <w:r>
+        <w:rPr>
+          <w:rFonts w:ascii="Arial" w:eastAsia="Times New Roman" w:hAnsi="Arial" w:cs="Arial"/>
+          <w:color w:val="000000"/>
+        </w:rPr>
+        <w:t xml:space="preserve"> rental</w:t>
+      </w:r>
+      <w:r>
+        <w:rPr>
+          <w:rFonts w:ascii="Arial" w:eastAsia="Times New Roman" w:hAnsi="Arial" w:cs="Arial"/>
+          <w:color w:val="000000"/>
+        </w:rPr>
+        <w:t xml:space="preserve"> cost</w:t>
       </w:r>
       <w:r>
         <w:rPr>
@@ -1089,8 +1138,6 @@
         </w:rPr>
         <w:t>when</w:t>
       </w:r>
-      <w:bookmarkStart w:id="0" w:name="_GoBack"/>
-      <w:bookmarkEnd w:id="0"/>
       <w:r>
         <w:rPr>
           <w:rFonts w:ascii="Arial" w:eastAsia="Times New Roman" w:hAnsi="Arial" w:cs="Arial"/>
@@ -1121,7 +1168,15 @@
           <w:color w:val="000000" w:themeColor="text1"/>
           <w:shd w:val="clear" w:color="auto" w:fill="FFFFFF"/>
         </w:rPr>
-        <w:t xml:space="preserve">example </w:t>
+        <w:t>sample</w:t>
+      </w:r>
+      <w:r>
+        <w:rPr>
+          <w:rFonts w:ascii="Arial" w:eastAsia="Times New Roman" w:hAnsi="Arial" w:cs="Arial"/>
+          <w:color w:val="000000" w:themeColor="text1"/>
+          <w:shd w:val="clear" w:color="auto" w:fill="FFFFFF"/>
+        </w:rPr>
+        <w:t xml:space="preserve"> </w:t>
       </w:r>
       <w:r>
         <w:rPr>
@@ -1145,39 +1200,49 @@
           <w:color w:val="000000" w:themeColor="text1"/>
           <w:shd w:val="clear" w:color="auto" w:fill="FFFFFF"/>
         </w:rPr>
-        <w:t xml:space="preserve"> </w:t>
-      </w:r>
-      <w:r>
-        <w:rPr>
-          <w:rFonts w:ascii="Arial" w:eastAsia="Times New Roman" w:hAnsi="Arial" w:cs="Arial"/>
-          <w:color w:val="000000" w:themeColor="text1"/>
-          <w:shd w:val="clear" w:color="auto" w:fill="FFFFFF"/>
-        </w:rPr>
-        <w:t>(‘./ds-server -c [configuration file] -v all’)</w:t>
-      </w:r>
-      <w:r>
-        <w:rPr>
-          <w:rFonts w:ascii="Arial" w:eastAsia="Times New Roman" w:hAnsi="Arial" w:cs="Arial"/>
-          <w:color w:val="000000" w:themeColor="text1"/>
-          <w:shd w:val="clear" w:color="auto" w:fill="FFFFFF"/>
-        </w:rPr>
-        <w:t xml:space="preserve"> and </w:t>
-      </w:r>
-      <w:r>
-        <w:rPr>
-          <w:rFonts w:ascii="Arial" w:eastAsia="Times New Roman" w:hAnsi="Arial" w:cs="Arial"/>
-          <w:color w:val="000000" w:themeColor="text1"/>
-          <w:shd w:val="clear" w:color="auto" w:fill="FFFFFF"/>
-        </w:rPr>
-        <w:t>our client (comprising new scheduling algorithm)</w:t>
-      </w:r>
-      <w:r>
-        <w:rPr>
-          <w:rFonts w:ascii="Arial" w:eastAsia="Times New Roman" w:hAnsi="Arial" w:cs="Arial"/>
-          <w:color w:val="000000" w:themeColor="text1"/>
-          <w:shd w:val="clear" w:color="auto" w:fill="FFFFFF"/>
-        </w:rPr>
-        <w:t xml:space="preserve"> with</w:t>
+        <w:t xml:space="preserve"> (</w:t>
+      </w:r>
+      <w:proofErr w:type="gramStart"/>
+      <w:r>
+        <w:rPr>
+          <w:rFonts w:ascii="Arial" w:eastAsia="Times New Roman" w:hAnsi="Arial" w:cs="Arial"/>
+          <w:color w:val="000000" w:themeColor="text1"/>
+          <w:shd w:val="clear" w:color="auto" w:fill="FFFFFF"/>
+        </w:rPr>
+        <w:t>‘./</w:t>
+      </w:r>
+      <w:proofErr w:type="gramEnd"/>
+      <w:r>
+        <w:rPr>
+          <w:rFonts w:ascii="Arial" w:eastAsia="Times New Roman" w:hAnsi="Arial" w:cs="Arial"/>
+          <w:color w:val="000000" w:themeColor="text1"/>
+          <w:shd w:val="clear" w:color="auto" w:fill="FFFFFF"/>
+        </w:rPr>
+        <w:t>ds-server -c [configuration file] -v all’)</w:t>
+      </w:r>
+      <w:r>
+        <w:rPr>
+          <w:rFonts w:ascii="Arial" w:eastAsia="Times New Roman" w:hAnsi="Arial" w:cs="Arial"/>
+          <w:color w:val="000000" w:themeColor="text1"/>
+          <w:shd w:val="clear" w:color="auto" w:fill="FFFFFF"/>
+        </w:rPr>
+        <w:t xml:space="preserve"> and our client (</w:t>
+      </w:r>
+      <w:r>
+        <w:rPr>
+          <w:rFonts w:ascii="Arial" w:eastAsia="Times New Roman" w:hAnsi="Arial" w:cs="Arial"/>
+          <w:color w:val="000000" w:themeColor="text1"/>
+          <w:shd w:val="clear" w:color="auto" w:fill="FFFFFF"/>
+        </w:rPr>
+        <w:t>with</w:t>
+      </w:r>
+      <w:r>
+        <w:rPr>
+          <w:rFonts w:ascii="Arial" w:eastAsia="Times New Roman" w:hAnsi="Arial" w:cs="Arial"/>
+          <w:color w:val="000000" w:themeColor="text1"/>
+          <w:shd w:val="clear" w:color="auto" w:fill="FFFFFF"/>
+        </w:rPr>
+        <w:t xml:space="preserve"> new scheduling algorithm) with</w:t>
       </w:r>
       <w:r>
         <w:rPr>
@@ -1292,39 +1357,7 @@
           <w:color w:val="000000" w:themeColor="text1"/>
           <w:shd w:val="clear" w:color="auto" w:fill="FFFFFF"/>
         </w:rPr>
-        <w:t xml:space="preserve"># </w:t>
-      </w:r>
-      <w:r>
-        <w:rPr>
-          <w:rFonts w:ascii="Arial" w:eastAsia="Times New Roman" w:hAnsi="Arial" w:cs="Arial"/>
-          <w:color w:val="000000" w:themeColor="text1"/>
-          <w:shd w:val="clear" w:color="auto" w:fill="FFFFFF"/>
-        </w:rPr>
-        <w:t>0</w:t>
-      </w:r>
-      <w:r>
-        <w:rPr>
-          <w:rFonts w:ascii="Arial" w:eastAsia="Times New Roman" w:hAnsi="Arial" w:cs="Arial"/>
-          <w:color w:val="000000" w:themeColor="text1"/>
-          <w:shd w:val="clear" w:color="auto" w:fill="FFFFFF"/>
-        </w:rPr>
-        <w:t xml:space="preserve"> </w:t>
-      </w:r>
-      <w:r>
-        <w:rPr>
-          <w:rFonts w:ascii="Arial" w:eastAsia="Times New Roman" w:hAnsi="Arial" w:cs="Arial"/>
-          <w:color w:val="000000" w:themeColor="text1"/>
-          <w:shd w:val="clear" w:color="auto" w:fill="FFFFFF"/>
-        </w:rPr>
-        <w:t>super-silk</w:t>
-      </w:r>
-      <w:r>
-        <w:rPr>
-          <w:rFonts w:ascii="Arial" w:eastAsia="Times New Roman" w:hAnsi="Arial" w:cs="Arial"/>
-          <w:color w:val="000000" w:themeColor="text1"/>
-          <w:shd w:val="clear" w:color="auto" w:fill="FFFFFF"/>
-        </w:rPr>
-        <w:t xml:space="preserve"> servers used with a utilisation of 0.00 at the cost of $0.</w:t>
+        <w:t># 0 super-silk servers used with a utilisation of 0.00 at the cost of $0.</w:t>
       </w:r>
       <w:r>
         <w:rPr>
@@ -1766,7 +1799,21 @@
           <w:rFonts w:ascii="Arial" w:eastAsia="Times New Roman" w:hAnsi="Arial" w:cs="Arial"/>
           <w:color w:val="000000" w:themeColor="text1"/>
         </w:rPr>
-        <w:t xml:space="preserve"> as it would use up all the resources that a type of server could provide, in terms of core count. </w:t>
+        <w:t xml:space="preserve"> as it would use up all the resources that a type of server could provide, in terms of core</w:t>
+      </w:r>
+      <w:r>
+        <w:rPr>
+          <w:rFonts w:ascii="Arial" w:eastAsia="Times New Roman" w:hAnsi="Arial" w:cs="Arial"/>
+          <w:color w:val="000000" w:themeColor="text1"/>
+        </w:rPr>
+        <w:t>s</w:t>
+      </w:r>
+      <w:r>
+        <w:rPr>
+          <w:rFonts w:ascii="Arial" w:eastAsia="Times New Roman" w:hAnsi="Arial" w:cs="Arial"/>
+          <w:color w:val="000000" w:themeColor="text1"/>
+        </w:rPr>
+        <w:t xml:space="preserve">. </w:t>
       </w:r>
       <w:r>
         <w:rPr>
@@ -1866,7 +1913,21 @@
           <w:rFonts w:ascii="Arial" w:eastAsia="Times New Roman" w:hAnsi="Arial" w:cs="Arial"/>
           <w:color w:val="000000"/>
         </w:rPr>
-        <w:t xml:space="preserve">For the implementation, first of all, the network, input and output data streams libraries need to be imported for the connection between client and server, and for reading outputs and writing inputs from and to the server respectively. Socket, data input and output streams declarations and initializations are a must in this type of communication as the socket is one endpoint of a two-way communication link between two programs, which, in this case, are client and server, running on the network. The socket mechanism provides a means of inter-process communication by setting up named contact points between which the communication occurs. Basically, </w:t>
+        <w:t>For the implementation, first of all, the network, input and output data streams libraries need to be imported for the connection between client and server, and for reading outputs and writing inputs from and to the server respectively. Socket, data input and output streams declarations and initializations are a must in this type of communication</w:t>
+      </w:r>
+      <w:r>
+        <w:rPr>
+          <w:rFonts w:ascii="Arial" w:eastAsia="Times New Roman" w:hAnsi="Arial" w:cs="Arial"/>
+          <w:color w:val="000000"/>
+        </w:rPr>
+        <w:t>,</w:t>
+      </w:r>
+      <w:r>
+        <w:rPr>
+          <w:rFonts w:ascii="Arial" w:eastAsia="Times New Roman" w:hAnsi="Arial" w:cs="Arial"/>
+          <w:color w:val="000000"/>
+        </w:rPr>
+        <w:t xml:space="preserve"> as the socket is one endpoint of a two-way communication link between two programs, which, in this case, are client and server, running on the network. The socket mechanism provides a means of inter-process communication by setting up named contact points between which the communication occurs. Basically, </w:t>
       </w:r>
       <w:r>
         <w:rPr>
@@ -1892,7 +1953,39 @@
           <w:color w:val="000000"/>
           <w:shd w:val="clear" w:color="auto" w:fill="FFFFFF"/>
         </w:rPr>
-        <w:t>What’s next, the client says “HELO” to the server to confirm if the server is actually listening to it to start the data exchange. If what the server received from the client is indeed a valid message, the server will confirm “OK” for the client to be sure that it can start on the authorization and transfer of data. Otherwise, the server will send an “ERR” message to the client to indicate that the message is invalid or in the wrong format. After the authorization is done with the reply as “OK” from the server, now it is ready to schedule jobs (if any) by processing through the loops until there are no ones left. </w:t>
+        <w:t xml:space="preserve">What’s next, the client says “HELO” to the server to confirm if the server is actually listening to it to start the data exchange. If what the server received from the client is indeed a valid message, the server will confirm “OK” for the client to be sure that it can start on the authorization and transfer of data. Otherwise, the server will send an “ERR” message to the client to indicate that the message is invalid or in the wrong format. After the authorization is done with the reply as “OK” from the server, now it is ready to schedule jobs (if any) by processing through the loops until there </w:t>
+      </w:r>
+      <w:r>
+        <w:rPr>
+          <w:rFonts w:ascii="Arial" w:eastAsia="Times New Roman" w:hAnsi="Arial" w:cs="Arial"/>
+          <w:color w:val="000000"/>
+          <w:shd w:val="clear" w:color="auto" w:fill="FFFFFF"/>
+        </w:rPr>
+        <w:t>is</w:t>
+      </w:r>
+      <w:r>
+        <w:rPr>
+          <w:rFonts w:ascii="Arial" w:eastAsia="Times New Roman" w:hAnsi="Arial" w:cs="Arial"/>
+          <w:color w:val="000000"/>
+          <w:shd w:val="clear" w:color="auto" w:fill="FFFFFF"/>
+        </w:rPr>
+        <w:t xml:space="preserve"> </w:t>
+      </w:r>
+      <w:r>
+        <w:rPr>
+          <w:rFonts w:ascii="Arial" w:eastAsia="Times New Roman" w:hAnsi="Arial" w:cs="Arial"/>
+          <w:color w:val="000000"/>
+          <w:shd w:val="clear" w:color="auto" w:fill="FFFFFF"/>
+        </w:rPr>
+        <w:t>none</w:t>
+      </w:r>
+      <w:r>
+        <w:rPr>
+          <w:rFonts w:ascii="Arial" w:eastAsia="Times New Roman" w:hAnsi="Arial" w:cs="Arial"/>
+          <w:color w:val="000000"/>
+          <w:shd w:val="clear" w:color="auto" w:fill="FFFFFF"/>
+        </w:rPr>
+        <w:t xml:space="preserve"> left. </w:t>
       </w:r>
     </w:p>
     <w:p>
@@ -1938,6 +2031,7 @@
         <w:rPr>
           <w:rFonts w:ascii="Arial" w:eastAsia="Times New Roman" w:hAnsi="Arial" w:cs="Arial"/>
           <w:color w:val="000000"/>
+          <w:shd w:val="clear" w:color="auto" w:fill="FFFFFF"/>
         </w:rPr>
       </w:pPr>
       <w:r>
@@ -1946,7 +2040,23 @@
           <w:color w:val="000000"/>
           <w:shd w:val="clear" w:color="auto" w:fill="FFFFFF"/>
         </w:rPr>
-        <w:t xml:space="preserve">If it is now indeed a job with information like submit time, job id, estimated run time, core, memory, disk, then the client knows that it will have to schedule the job with its job id (each job has a specific and different job id). To start with, the client “GETS </w:t>
+        <w:t>If it is now indeed a job with information like submit time, job id, estimated run time, core, memory</w:t>
+      </w:r>
+      <w:r>
+        <w:rPr>
+          <w:rFonts w:ascii="Arial" w:eastAsia="Times New Roman" w:hAnsi="Arial" w:cs="Arial"/>
+          <w:color w:val="000000"/>
+          <w:shd w:val="clear" w:color="auto" w:fill="FFFFFF"/>
+        </w:rPr>
+        <w:t xml:space="preserve"> and</w:t>
+      </w:r>
+      <w:r>
+        <w:rPr>
+          <w:rFonts w:ascii="Arial" w:eastAsia="Times New Roman" w:hAnsi="Arial" w:cs="Arial"/>
+          <w:color w:val="000000"/>
+          <w:shd w:val="clear" w:color="auto" w:fill="FFFFFF"/>
+        </w:rPr>
+        <w:t xml:space="preserve"> disk, then the client knows that it will have to schedule the job with its job id (each job has a specific and different job id). To start with, the client “GETS </w:t>
       </w:r>
       <w:r>
         <w:rPr>
@@ -2010,7 +2120,7 @@
           <w:color w:val="000000"/>
           <w:shd w:val="clear" w:color="auto" w:fill="FFFFFF"/>
         </w:rPr>
-        <w:t xml:space="preserve"> and the maximum length of one record in bytes including spaces between fields. To really get a full list of records and their information, the client will need to read in the outputs from the server in (number of records x maximum length of one record) bytes. Now, a full list of records</w:t>
+        <w:t xml:space="preserve"> and the maximum length of one record in bytes including spaces between fields. Now, a full list of records</w:t>
       </w:r>
       <w:r>
         <w:rPr>
@@ -2090,7 +2200,95 @@
           <w:color w:val="000000"/>
           <w:shd w:val="clear" w:color="auto" w:fill="FFFFFF"/>
         </w:rPr>
-        <w:t xml:space="preserve"> server, which is </w:t>
+        <w:t xml:space="preserve"> </w:t>
+      </w:r>
+      <w:r>
+        <w:rPr>
+          <w:rFonts w:ascii="Arial" w:eastAsia="Times New Roman" w:hAnsi="Arial" w:cs="Arial"/>
+          <w:color w:val="000000"/>
+          <w:shd w:val="clear" w:color="auto" w:fill="FFFFFF"/>
+        </w:rPr>
+        <w:t>server</w:t>
+      </w:r>
+      <w:r>
+        <w:rPr>
+          <w:rFonts w:ascii="Arial" w:eastAsia="Times New Roman" w:hAnsi="Arial" w:cs="Arial"/>
+          <w:color w:val="000000"/>
+          <w:shd w:val="clear" w:color="auto" w:fill="FFFFFF"/>
+        </w:rPr>
+        <w:t xml:space="preserve">, which is the one with the </w:t>
+      </w:r>
+      <w:r>
+        <w:rPr>
+          <w:rFonts w:ascii="Arial" w:eastAsia="Times New Roman" w:hAnsi="Arial" w:cs="Arial"/>
+          <w:color w:val="000000"/>
+          <w:shd w:val="clear" w:color="auto" w:fill="FFFFFF"/>
+        </w:rPr>
+        <w:t>lowest</w:t>
+      </w:r>
+      <w:r>
+        <w:rPr>
+          <w:rFonts w:ascii="Arial" w:eastAsia="Times New Roman" w:hAnsi="Arial" w:cs="Arial"/>
+          <w:color w:val="000000"/>
+          <w:shd w:val="clear" w:color="auto" w:fill="FFFFFF"/>
+        </w:rPr>
+        <w:t xml:space="preserve"> core count located at the string index 4 of each record. After attaining the </w:t>
+      </w:r>
+      <w:r>
+        <w:rPr>
+          <w:rFonts w:ascii="Arial" w:eastAsia="Times New Roman" w:hAnsi="Arial" w:cs="Arial"/>
+          <w:color w:val="000000"/>
+          <w:shd w:val="clear" w:color="auto" w:fill="FFFFFF"/>
+        </w:rPr>
+        <w:t>smallest</w:t>
+      </w:r>
+      <w:r>
+        <w:rPr>
+          <w:rFonts w:ascii="Arial" w:eastAsia="Times New Roman" w:hAnsi="Arial" w:cs="Arial"/>
+          <w:color w:val="000000"/>
+          <w:shd w:val="clear" w:color="auto" w:fill="FFFFFF"/>
+        </w:rPr>
+        <w:t xml:space="preserve"> server name, the client will need to dispatch job to </w:t>
+      </w:r>
+      <w:r>
+        <w:rPr>
+          <w:rFonts w:ascii="Arial" w:eastAsia="Times New Roman" w:hAnsi="Arial" w:cs="Arial"/>
+          <w:color w:val="000000"/>
+          <w:shd w:val="clear" w:color="auto" w:fill="FFFFFF"/>
+        </w:rPr>
+        <w:t>this server with its id</w:t>
+      </w:r>
+      <w:r>
+        <w:rPr>
+          <w:rFonts w:ascii="Arial" w:eastAsia="Times New Roman" w:hAnsi="Arial" w:cs="Arial"/>
+          <w:color w:val="000000"/>
+          <w:shd w:val="clear" w:color="auto" w:fill="FFFFFF"/>
+        </w:rPr>
+        <w:t xml:space="preserve"> by calling the command SCHD along with the job id and </w:t>
+      </w:r>
+      <w:r>
+        <w:rPr>
+          <w:rFonts w:ascii="Arial" w:eastAsia="Times New Roman" w:hAnsi="Arial" w:cs="Arial"/>
+          <w:color w:val="000000"/>
+          <w:shd w:val="clear" w:color="auto" w:fill="FFFFFF"/>
+        </w:rPr>
+        <w:t>the server</w:t>
+      </w:r>
+      <w:r>
+        <w:rPr>
+          <w:rFonts w:ascii="Arial" w:eastAsia="Times New Roman" w:hAnsi="Arial" w:cs="Arial"/>
+          <w:color w:val="000000"/>
+          <w:shd w:val="clear" w:color="auto" w:fill="FFFFFF"/>
+        </w:rPr>
+        <w:t xml:space="preserve"> with </w:t>
+      </w:r>
+      <w:r>
+        <w:rPr>
+          <w:rFonts w:ascii="Arial" w:eastAsia="Times New Roman" w:hAnsi="Arial" w:cs="Arial"/>
+          <w:color w:val="000000"/>
+          <w:shd w:val="clear" w:color="auto" w:fill="FFFFFF"/>
+        </w:rPr>
+        <w:t xml:space="preserve">its </w:t>
       </w:r>
       <w:r>
         <w:rPr>
@@ -2099,79 +2297,7 @@
           <w:shd w:val="clear" w:color="auto" w:fill="FFFFFF"/>
         </w:rPr>
         <w:lastRenderedPageBreak/>
-        <w:t xml:space="preserve">the one with the </w:t>
-      </w:r>
-      <w:r>
-        <w:rPr>
-          <w:rFonts w:ascii="Arial" w:eastAsia="Times New Roman" w:hAnsi="Arial" w:cs="Arial"/>
-          <w:color w:val="000000"/>
-          <w:shd w:val="clear" w:color="auto" w:fill="FFFFFF"/>
-        </w:rPr>
-        <w:t>lowest</w:t>
-      </w:r>
-      <w:r>
-        <w:rPr>
-          <w:rFonts w:ascii="Arial" w:eastAsia="Times New Roman" w:hAnsi="Arial" w:cs="Arial"/>
-          <w:color w:val="000000"/>
-          <w:shd w:val="clear" w:color="auto" w:fill="FFFFFF"/>
-        </w:rPr>
-        <w:t xml:space="preserve"> core count located at the string index 4 of each record. After attaining the </w:t>
-      </w:r>
-      <w:r>
-        <w:rPr>
-          <w:rFonts w:ascii="Arial" w:eastAsia="Times New Roman" w:hAnsi="Arial" w:cs="Arial"/>
-          <w:color w:val="000000"/>
-          <w:shd w:val="clear" w:color="auto" w:fill="FFFFFF"/>
-        </w:rPr>
-        <w:t>smallest</w:t>
-      </w:r>
-      <w:r>
-        <w:rPr>
-          <w:rFonts w:ascii="Arial" w:eastAsia="Times New Roman" w:hAnsi="Arial" w:cs="Arial"/>
-          <w:color w:val="000000"/>
-          <w:shd w:val="clear" w:color="auto" w:fill="FFFFFF"/>
-        </w:rPr>
-        <w:t xml:space="preserve"> server name, the client will need to dispatch job to </w:t>
-      </w:r>
-      <w:r>
-        <w:rPr>
-          <w:rFonts w:ascii="Arial" w:eastAsia="Times New Roman" w:hAnsi="Arial" w:cs="Arial"/>
-          <w:color w:val="000000"/>
-          <w:shd w:val="clear" w:color="auto" w:fill="FFFFFF"/>
-        </w:rPr>
-        <w:t>this server with its id</w:t>
-      </w:r>
-      <w:r>
-        <w:rPr>
-          <w:rFonts w:ascii="Arial" w:eastAsia="Times New Roman" w:hAnsi="Arial" w:cs="Arial"/>
-          <w:color w:val="000000"/>
-          <w:shd w:val="clear" w:color="auto" w:fill="FFFFFF"/>
-        </w:rPr>
-        <w:t xml:space="preserve"> by calling the command SCHD along with the job id and </w:t>
-      </w:r>
-      <w:r>
-        <w:rPr>
-          <w:rFonts w:ascii="Arial" w:eastAsia="Times New Roman" w:hAnsi="Arial" w:cs="Arial"/>
-          <w:color w:val="000000"/>
-          <w:shd w:val="clear" w:color="auto" w:fill="FFFFFF"/>
-        </w:rPr>
-        <w:t>the server</w:t>
-      </w:r>
-      <w:r>
-        <w:rPr>
-          <w:rFonts w:ascii="Arial" w:eastAsia="Times New Roman" w:hAnsi="Arial" w:cs="Arial"/>
-          <w:color w:val="000000"/>
-          <w:shd w:val="clear" w:color="auto" w:fill="FFFFFF"/>
-        </w:rPr>
-        <w:t xml:space="preserve"> with </w:t>
-      </w:r>
-      <w:r>
-        <w:rPr>
-          <w:rFonts w:ascii="Arial" w:eastAsia="Times New Roman" w:hAnsi="Arial" w:cs="Arial"/>
-          <w:color w:val="000000"/>
-          <w:shd w:val="clear" w:color="auto" w:fill="FFFFFF"/>
-        </w:rPr>
-        <w:t>its id</w:t>
+        <w:t>id</w:t>
       </w:r>
       <w:r>
         <w:rPr>
@@ -2184,10 +2310,12 @@
     </w:p>
     <w:p>
       <w:pPr>
+        <w:spacing w:before="240" w:after="240"/>
         <w:jc w:val="both"/>
         <w:rPr>
           <w:rFonts w:ascii="Arial" w:eastAsia="Times New Roman" w:hAnsi="Arial" w:cs="Arial"/>
           <w:color w:val="000000"/>
+          <w:shd w:val="clear" w:color="auto" w:fill="FFFFFF"/>
         </w:rPr>
       </w:pPr>
       <w:r>
@@ -2206,23 +2334,371 @@
         <w:outlineLvl w:val="0"/>
         <w:rPr>
           <w:rFonts w:ascii="Arial" w:eastAsia="Times New Roman" w:hAnsi="Arial" w:cs="Arial"/>
-          <w:b/>
-          <w:bCs/>
-          <w:color w:val="000000"/>
-          <w:kern w:val="36"/>
-          <w:sz w:val="48"/>
-          <w:szCs w:val="48"/>
-        </w:rPr>
-      </w:pPr>
-      <w:r>
-        <w:rPr>
-          <w:rFonts w:ascii="Arial" w:eastAsia="Times New Roman" w:hAnsi="Arial" w:cs="Arial"/>
           <w:color w:val="000000"/>
           <w:kern w:val="36"/>
           <w:sz w:val="40"/>
           <w:szCs w:val="40"/>
         </w:rPr>
+      </w:pPr>
+      <w:r>
+        <w:rPr>
+          <w:rFonts w:ascii="Arial" w:eastAsia="Times New Roman" w:hAnsi="Arial" w:cs="Arial"/>
+          <w:color w:val="000000"/>
+          <w:kern w:val="36"/>
+          <w:sz w:val="40"/>
+          <w:szCs w:val="40"/>
+        </w:rPr>
         <w:t>Evaluation</w:t>
+      </w:r>
+    </w:p>
+    <w:p>
+      <w:pPr>
+        <w:spacing w:before="240" w:after="240"/>
+        <w:jc w:val="both"/>
+        <w:outlineLvl w:val="0"/>
+        <w:rPr>
+          <w:rFonts w:ascii="Arial" w:eastAsia="Times New Roman" w:hAnsi="Arial" w:cs="Arial"/>
+          <w:color w:val="000000"/>
+          <w:kern w:val="36"/>
+        </w:rPr>
+      </w:pPr>
+      <w:r>
+        <w:rPr>
+          <w:rFonts w:ascii="Arial" w:eastAsia="Times New Roman" w:hAnsi="Arial" w:cs="Arial"/>
+          <w:color w:val="000000"/>
+          <w:kern w:val="36"/>
+        </w:rPr>
+        <w:t>Now, we will run through a part of result when running ds-server with</w:t>
+      </w:r>
+      <w:r>
+        <w:rPr>
+          <w:rFonts w:ascii="Arial" w:eastAsia="Times New Roman" w:hAnsi="Arial" w:cs="Arial"/>
+          <w:color w:val="000000"/>
+          <w:kern w:val="36"/>
+        </w:rPr>
+        <w:t xml:space="preserve"> one of the</w:t>
+      </w:r>
+      <w:r>
+        <w:rPr>
+          <w:rFonts w:ascii="Arial" w:eastAsia="Times New Roman" w:hAnsi="Arial" w:cs="Arial"/>
+          <w:color w:val="000000"/>
+          <w:kern w:val="36"/>
+        </w:rPr>
+        <w:t xml:space="preserve"> sample configuration file</w:t>
+      </w:r>
+      <w:r>
+        <w:rPr>
+          <w:rFonts w:ascii="Arial" w:eastAsia="Times New Roman" w:hAnsi="Arial" w:cs="Arial"/>
+          <w:color w:val="000000"/>
+          <w:kern w:val="36"/>
+        </w:rPr>
+        <w:t>s</w:t>
+      </w:r>
+      <w:r>
+        <w:rPr>
+          <w:rFonts w:ascii="Arial" w:eastAsia="Times New Roman" w:hAnsi="Arial" w:cs="Arial"/>
+          <w:color w:val="000000"/>
+          <w:kern w:val="36"/>
+        </w:rPr>
+        <w:t xml:space="preserve"> to see how this algorithm works. The configuration </w:t>
+      </w:r>
+      <w:r>
+        <w:rPr>
+          <w:rFonts w:ascii="Arial" w:eastAsia="Times New Roman" w:hAnsi="Arial" w:cs="Arial"/>
+          <w:color w:val="000000"/>
+          <w:kern w:val="36"/>
+        </w:rPr>
+        <w:t xml:space="preserve">file </w:t>
+      </w:r>
+      <w:r>
+        <w:rPr>
+          <w:rFonts w:ascii="Arial" w:eastAsia="Times New Roman" w:hAnsi="Arial" w:cs="Arial"/>
+          <w:color w:val="000000"/>
+          <w:kern w:val="36"/>
+        </w:rPr>
+        <w:t>that we run will be the configuration file 1 already provided in</w:t>
+      </w:r>
+      <w:r>
+        <w:rPr>
+          <w:rFonts w:ascii="Arial" w:eastAsia="Times New Roman" w:hAnsi="Arial" w:cs="Arial"/>
+          <w:color w:val="000000"/>
+          <w:kern w:val="36"/>
+        </w:rPr>
+        <w:t xml:space="preserve"> the</w:t>
+      </w:r>
+      <w:r>
+        <w:rPr>
+          <w:rFonts w:ascii="Arial" w:eastAsia="Times New Roman" w:hAnsi="Arial" w:cs="Arial"/>
+          <w:color w:val="000000"/>
+          <w:kern w:val="36"/>
+        </w:rPr>
+        <w:t xml:space="preserve"> ds-sim package. </w:t>
+      </w:r>
+    </w:p>
+    <w:p>
+      <w:pPr>
+        <w:spacing w:before="240" w:after="240"/>
+        <w:jc w:val="both"/>
+        <w:outlineLvl w:val="0"/>
+        <w:rPr>
+          <w:rFonts w:ascii="Arial" w:eastAsia="Times New Roman" w:hAnsi="Arial" w:cs="Arial"/>
+          <w:color w:val="000000"/>
+          <w:kern w:val="36"/>
+        </w:rPr>
+      </w:pPr>
+      <w:r>
+        <w:rPr>
+          <w:rFonts w:ascii="Arial" w:eastAsia="Times New Roman" w:hAnsi="Arial" w:cs="Arial"/>
+          <w:color w:val="000000"/>
+          <w:kern w:val="36"/>
+        </w:rPr>
+        <w:t xml:space="preserve">Firstly, it receives the first JOBN with the id 0 to handle: “JOBN 37 0 653 3 700 3800”. Then, the server will send a list of capable servers that the client requests by the command: “GETS Capable 3 700 3800”. This list of servers capable of handling </w:t>
+      </w:r>
+      <w:r>
+        <w:rPr>
+          <w:rFonts w:ascii="Arial" w:eastAsia="Times New Roman" w:hAnsi="Arial" w:cs="Arial"/>
+          <w:color w:val="000000"/>
+          <w:kern w:val="36"/>
+        </w:rPr>
+        <w:t>the</w:t>
+      </w:r>
+      <w:r>
+        <w:rPr>
+          <w:rFonts w:ascii="Arial" w:eastAsia="Times New Roman" w:hAnsi="Arial" w:cs="Arial"/>
+          <w:color w:val="000000"/>
+          <w:kern w:val="36"/>
+        </w:rPr>
+        <w:t xml:space="preserve"> job would be:</w:t>
+      </w:r>
+    </w:p>
+    <w:p>
+      <w:pPr>
+        <w:spacing w:before="240" w:after="240"/>
+        <w:jc w:val="both"/>
+        <w:outlineLvl w:val="0"/>
+        <w:rPr>
+          <w:rFonts w:ascii="Arial" w:eastAsia="Times New Roman" w:hAnsi="Arial" w:cs="Arial"/>
+          <w:color w:val="000000"/>
+          <w:kern w:val="36"/>
+        </w:rPr>
+      </w:pPr>
+      <w:proofErr w:type="spellStart"/>
+      <w:r>
+        <w:rPr>
+          <w:rFonts w:ascii="Arial" w:eastAsia="Times New Roman" w:hAnsi="Arial" w:cs="Arial"/>
+          <w:color w:val="000000"/>
+          <w:kern w:val="36"/>
+        </w:rPr>
+        <w:t>joon</w:t>
+      </w:r>
+      <w:proofErr w:type="spellEnd"/>
+      <w:r>
+        <w:rPr>
+          <w:rFonts w:ascii="Arial" w:eastAsia="Times New Roman" w:hAnsi="Arial" w:cs="Arial"/>
+          <w:color w:val="000000"/>
+          <w:kern w:val="36"/>
+        </w:rPr>
+        <w:t xml:space="preserve"> 0 inactive -1 4 16000 64000 0 0</w:t>
+      </w:r>
+    </w:p>
+    <w:p>
+      <w:pPr>
+        <w:spacing w:before="240" w:after="240"/>
+        <w:jc w:val="both"/>
+        <w:outlineLvl w:val="0"/>
+        <w:rPr>
+          <w:rFonts w:ascii="Arial" w:eastAsia="Times New Roman" w:hAnsi="Arial" w:cs="Arial"/>
+          <w:color w:val="000000"/>
+          <w:kern w:val="36"/>
+        </w:rPr>
+      </w:pPr>
+      <w:proofErr w:type="spellStart"/>
+      <w:r>
+        <w:rPr>
+          <w:rFonts w:ascii="Arial" w:eastAsia="Times New Roman" w:hAnsi="Arial" w:cs="Arial"/>
+          <w:color w:val="000000"/>
+          <w:kern w:val="36"/>
+        </w:rPr>
+        <w:t>joon</w:t>
+      </w:r>
+      <w:proofErr w:type="spellEnd"/>
+      <w:r>
+        <w:rPr>
+          <w:rFonts w:ascii="Arial" w:eastAsia="Times New Roman" w:hAnsi="Arial" w:cs="Arial"/>
+          <w:color w:val="000000"/>
+          <w:kern w:val="36"/>
+        </w:rPr>
+        <w:t xml:space="preserve"> 1 inactive -1 4 16000 64000 0 0</w:t>
+      </w:r>
+    </w:p>
+    <w:p>
+      <w:pPr>
+        <w:spacing w:before="240" w:after="240"/>
+        <w:jc w:val="both"/>
+        <w:outlineLvl w:val="0"/>
+        <w:rPr>
+          <w:rFonts w:ascii="Arial" w:eastAsia="Times New Roman" w:hAnsi="Arial" w:cs="Arial"/>
+          <w:color w:val="000000"/>
+          <w:kern w:val="36"/>
+        </w:rPr>
+      </w:pPr>
+      <w:r>
+        <w:rPr>
+          <w:rFonts w:ascii="Arial" w:eastAsia="Times New Roman" w:hAnsi="Arial" w:cs="Arial"/>
+          <w:color w:val="000000"/>
+          <w:kern w:val="36"/>
+        </w:rPr>
+        <w:t>super-silk 0 inactive -1 16 64000 512000 0 0</w:t>
+      </w:r>
+    </w:p>
+    <w:p>
+      <w:pPr>
+        <w:spacing w:before="240" w:after="240"/>
+        <w:jc w:val="both"/>
+        <w:outlineLvl w:val="0"/>
+        <w:rPr>
+          <w:rFonts w:ascii="Arial" w:eastAsia="Times New Roman" w:hAnsi="Arial" w:cs="Arial"/>
+          <w:color w:val="000000"/>
+          <w:kern w:val="36"/>
+        </w:rPr>
+      </w:pPr>
+      <w:r>
+        <w:rPr>
+          <w:rFonts w:ascii="Arial" w:eastAsia="Times New Roman" w:hAnsi="Arial" w:cs="Arial"/>
+          <w:color w:val="000000"/>
+          <w:kern w:val="36"/>
+        </w:rPr>
+        <w:t>We can easily observe that the server ‘</w:t>
+      </w:r>
+      <w:proofErr w:type="spellStart"/>
+      <w:r>
+        <w:rPr>
+          <w:rFonts w:ascii="Arial" w:eastAsia="Times New Roman" w:hAnsi="Arial" w:cs="Arial"/>
+          <w:color w:val="000000"/>
+          <w:kern w:val="36"/>
+        </w:rPr>
+        <w:t>joon</w:t>
+      </w:r>
+      <w:proofErr w:type="spellEnd"/>
+      <w:r>
+        <w:rPr>
+          <w:rFonts w:ascii="Arial" w:eastAsia="Times New Roman" w:hAnsi="Arial" w:cs="Arial"/>
+          <w:color w:val="000000"/>
+          <w:kern w:val="36"/>
+        </w:rPr>
+        <w:t xml:space="preserve"> 0’ is the first smallest one with the </w:t>
+      </w:r>
+      <w:proofErr w:type="spellStart"/>
+      <w:r>
+        <w:rPr>
+          <w:rFonts w:ascii="Arial" w:eastAsia="Times New Roman" w:hAnsi="Arial" w:cs="Arial"/>
+          <w:color w:val="000000"/>
+          <w:kern w:val="36"/>
+        </w:rPr>
+        <w:t>coreCount</w:t>
+      </w:r>
+      <w:proofErr w:type="spellEnd"/>
+      <w:r>
+        <w:rPr>
+          <w:rFonts w:ascii="Arial" w:eastAsia="Times New Roman" w:hAnsi="Arial" w:cs="Arial"/>
+          <w:color w:val="000000"/>
+          <w:kern w:val="36"/>
+        </w:rPr>
+        <w:t xml:space="preserve"> 4 (we only choose the first smallest </w:t>
+      </w:r>
+      <w:r>
+        <w:rPr>
+          <w:rFonts w:ascii="Arial" w:eastAsia="Times New Roman" w:hAnsi="Arial" w:cs="Arial"/>
+          <w:color w:val="000000"/>
+          <w:kern w:val="36"/>
+        </w:rPr>
+        <w:t>one</w:t>
+      </w:r>
+      <w:r>
+        <w:rPr>
+          <w:rFonts w:ascii="Arial" w:eastAsia="Times New Roman" w:hAnsi="Arial" w:cs="Arial"/>
+          <w:color w:val="000000"/>
+          <w:kern w:val="36"/>
+        </w:rPr>
+        <w:t xml:space="preserve"> if there are more than 1 server</w:t>
+      </w:r>
+      <w:r>
+        <w:rPr>
+          <w:rFonts w:ascii="Arial" w:eastAsia="Times New Roman" w:hAnsi="Arial" w:cs="Arial"/>
+          <w:color w:val="000000"/>
+          <w:kern w:val="36"/>
+        </w:rPr>
+        <w:t>s</w:t>
+      </w:r>
+      <w:r>
+        <w:rPr>
+          <w:rFonts w:ascii="Arial" w:eastAsia="Times New Roman" w:hAnsi="Arial" w:cs="Arial"/>
+          <w:color w:val="000000"/>
+          <w:kern w:val="36"/>
+        </w:rPr>
+        <w:t xml:space="preserve"> with the same </w:t>
+      </w:r>
+      <w:proofErr w:type="spellStart"/>
+      <w:r>
+        <w:rPr>
+          <w:rFonts w:ascii="Arial" w:eastAsia="Times New Roman" w:hAnsi="Arial" w:cs="Arial"/>
+          <w:color w:val="000000"/>
+          <w:kern w:val="36"/>
+        </w:rPr>
+        <w:t>coreCount</w:t>
+      </w:r>
+      <w:proofErr w:type="spellEnd"/>
+      <w:r>
+        <w:rPr>
+          <w:rFonts w:ascii="Arial" w:eastAsia="Times New Roman" w:hAnsi="Arial" w:cs="Arial"/>
+          <w:color w:val="000000"/>
+          <w:kern w:val="36"/>
+        </w:rPr>
+        <w:t>)</w:t>
+      </w:r>
+      <w:r>
+        <w:rPr>
+          <w:rFonts w:ascii="Arial" w:eastAsia="Times New Roman" w:hAnsi="Arial" w:cs="Arial"/>
+          <w:color w:val="000000"/>
+          <w:kern w:val="36"/>
+        </w:rPr>
+        <w:t>. Thus, we schedule this job id 0 to the server ‘</w:t>
+      </w:r>
+      <w:proofErr w:type="spellStart"/>
+      <w:r>
+        <w:rPr>
+          <w:rFonts w:ascii="Arial" w:eastAsia="Times New Roman" w:hAnsi="Arial" w:cs="Arial"/>
+          <w:color w:val="000000"/>
+          <w:kern w:val="36"/>
+        </w:rPr>
+        <w:t>joon</w:t>
+      </w:r>
+      <w:proofErr w:type="spellEnd"/>
+      <w:r>
+        <w:rPr>
+          <w:rFonts w:ascii="Arial" w:eastAsia="Times New Roman" w:hAnsi="Arial" w:cs="Arial"/>
+          <w:color w:val="000000"/>
+          <w:kern w:val="36"/>
+        </w:rPr>
+        <w:t xml:space="preserve"> 0’ with the command: “SCHD 0 </w:t>
+      </w:r>
+      <w:proofErr w:type="spellStart"/>
+      <w:r>
+        <w:rPr>
+          <w:rFonts w:ascii="Arial" w:eastAsia="Times New Roman" w:hAnsi="Arial" w:cs="Arial"/>
+          <w:color w:val="000000"/>
+          <w:kern w:val="36"/>
+        </w:rPr>
+        <w:t>joon</w:t>
+      </w:r>
+      <w:proofErr w:type="spellEnd"/>
+      <w:r>
+        <w:rPr>
+          <w:rFonts w:ascii="Arial" w:eastAsia="Times New Roman" w:hAnsi="Arial" w:cs="Arial"/>
+          <w:color w:val="000000"/>
+          <w:kern w:val="36"/>
+        </w:rPr>
+        <w:t xml:space="preserve"> 0”. After that, the server would receive the scheduling decision and handle the job. This process will continue for the rest of the jobs in this sample configuration file. </w:t>
       </w:r>
     </w:p>
     <w:p>
@@ -2238,7 +2714,28 @@
           <w:rFonts w:ascii="Arial" w:eastAsia="Times New Roman" w:hAnsi="Arial" w:cs="Arial"/>
           <w:color w:val="000000"/>
         </w:rPr>
-        <w:t>Below is a table that compares this algorithm with the other three baseline algorithms: First-fit (FF), Best-fit (BF), Worst-fit (WF)</w:t>
+        <w:t>After we have run through all the sample configuration files with this algorithm and the other 3 baseline algorithms, we can document the results and produce</w:t>
+      </w:r>
+      <w:r>
+        <w:rPr>
+          <w:rFonts w:ascii="Arial" w:eastAsia="Times New Roman" w:hAnsi="Arial" w:cs="Arial"/>
+          <w:color w:val="000000"/>
+        </w:rPr>
+        <w:t xml:space="preserve"> a table that compares this algorithm with the other </w:t>
+      </w:r>
+      <w:r>
+        <w:rPr>
+          <w:rFonts w:ascii="Arial" w:eastAsia="Times New Roman" w:hAnsi="Arial" w:cs="Arial"/>
+          <w:color w:val="000000"/>
+        </w:rPr>
+        <w:t>3</w:t>
+      </w:r>
+      <w:r>
+        <w:rPr>
+          <w:rFonts w:ascii="Arial" w:eastAsia="Times New Roman" w:hAnsi="Arial" w:cs="Arial"/>
+          <w:color w:val="000000"/>
+        </w:rPr>
+        <w:t xml:space="preserve"> baseline algorithms: First-fit (FF), Best-fit (BF), Worst-fit (WF)</w:t>
       </w:r>
       <w:r>
         <w:rPr>
@@ -3360,6 +3857,7 @@
                 <w:rFonts w:ascii="Arial" w:eastAsia="Times New Roman" w:hAnsi="Arial" w:cs="Arial"/>
                 <w:color w:val="000000"/>
               </w:rPr>
+              <w:lastRenderedPageBreak/>
               <w:t>Configuration file 4</w:t>
             </w:r>
           </w:p>
@@ -3938,21 +4436,134 @@
     </w:p>
     <w:p>
       <w:pPr>
+        <w:spacing w:before="240" w:after="240"/>
         <w:jc w:val="both"/>
         <w:rPr>
           <w:rFonts w:ascii="Arial" w:eastAsia="Times New Roman" w:hAnsi="Arial" w:cs="Arial"/>
           <w:color w:val="000000"/>
         </w:rPr>
       </w:pPr>
-    </w:p>
-    <w:p>
-      <w:pPr>
-        <w:jc w:val="both"/>
-        <w:rPr>
-          <w:rFonts w:ascii="Arial" w:eastAsia="Times New Roman" w:hAnsi="Arial" w:cs="Arial"/>
-          <w:color w:val="000000"/>
-        </w:rPr>
-      </w:pPr>
+      <w:r>
+        <w:rPr>
+          <w:rFonts w:ascii="Arial" w:eastAsia="Times New Roman" w:hAnsi="Arial" w:cs="Arial"/>
+          <w:color w:val="000000"/>
+        </w:rPr>
+        <w:t xml:space="preserve">In general, we can </w:t>
+      </w:r>
+      <w:r>
+        <w:rPr>
+          <w:rFonts w:ascii="Arial" w:eastAsia="Times New Roman" w:hAnsi="Arial" w:cs="Arial"/>
+          <w:color w:val="000000"/>
+        </w:rPr>
+        <w:t>see</w:t>
+      </w:r>
+      <w:r>
+        <w:rPr>
+          <w:rFonts w:ascii="Arial" w:eastAsia="Times New Roman" w:hAnsi="Arial" w:cs="Arial"/>
+          <w:color w:val="000000"/>
+        </w:rPr>
+        <w:t xml:space="preserve"> that this algorithm outperforms the other 3 baseline algorithms in terms of average resource utilisation and total server rental cost. Since this </w:t>
+      </w:r>
+      <w:proofErr w:type="gramStart"/>
+      <w:r>
+        <w:rPr>
+          <w:rFonts w:ascii="Arial" w:eastAsia="Times New Roman" w:hAnsi="Arial" w:cs="Arial"/>
+          <w:color w:val="000000"/>
+        </w:rPr>
+        <w:t>schedules</w:t>
+      </w:r>
+      <w:proofErr w:type="gramEnd"/>
+      <w:r>
+        <w:rPr>
+          <w:rFonts w:ascii="Arial" w:eastAsia="Times New Roman" w:hAnsi="Arial" w:cs="Arial"/>
+          <w:color w:val="000000"/>
+        </w:rPr>
+        <w:t xml:space="preserve"> jobs only to the smallest one, all the resources in this server </w:t>
+      </w:r>
+      <w:r>
+        <w:rPr>
+          <w:rFonts w:ascii="Arial" w:eastAsia="Times New Roman" w:hAnsi="Arial" w:cs="Arial"/>
+          <w:color w:val="000000"/>
+        </w:rPr>
+        <w:t>are</w:t>
+      </w:r>
+      <w:r>
+        <w:rPr>
+          <w:rFonts w:ascii="Arial" w:eastAsia="Times New Roman" w:hAnsi="Arial" w:cs="Arial"/>
+          <w:color w:val="000000"/>
+        </w:rPr>
+        <w:t xml:space="preserve"> guaranteed to be used up. Also, the smallest server is the one with</w:t>
+      </w:r>
+      <w:r>
+        <w:rPr>
+          <w:rFonts w:ascii="Arial" w:eastAsia="Times New Roman" w:hAnsi="Arial" w:cs="Arial"/>
+          <w:color w:val="000000"/>
+        </w:rPr>
+        <w:t xml:space="preserve"> the</w:t>
+      </w:r>
+      <w:r>
+        <w:rPr>
+          <w:rFonts w:ascii="Arial" w:eastAsia="Times New Roman" w:hAnsi="Arial" w:cs="Arial"/>
+          <w:color w:val="000000"/>
+        </w:rPr>
+        <w:t xml:space="preserve"> lowest rental cost, so using this type of server can help us reduce total server rental cost. However, this come</w:t>
+      </w:r>
+      <w:r>
+        <w:rPr>
+          <w:rFonts w:ascii="Arial" w:eastAsia="Times New Roman" w:hAnsi="Arial" w:cs="Arial"/>
+          <w:color w:val="000000"/>
+        </w:rPr>
+        <w:t>s</w:t>
+      </w:r>
+      <w:r>
+        <w:rPr>
+          <w:rFonts w:ascii="Arial" w:eastAsia="Times New Roman" w:hAnsi="Arial" w:cs="Arial"/>
+          <w:color w:val="000000"/>
+        </w:rPr>
+        <w:t xml:space="preserve"> with a disadvantage, </w:t>
+      </w:r>
+      <w:r>
+        <w:rPr>
+          <w:rFonts w:ascii="Arial" w:eastAsia="Times New Roman" w:hAnsi="Arial" w:cs="Arial"/>
+          <w:color w:val="000000"/>
+        </w:rPr>
+        <w:t>which is</w:t>
+      </w:r>
+      <w:r>
+        <w:rPr>
+          <w:rFonts w:ascii="Arial" w:eastAsia="Times New Roman" w:hAnsi="Arial" w:cs="Arial"/>
+          <w:color w:val="000000"/>
+        </w:rPr>
+        <w:t xml:space="preserve"> a high turnaround time. This algorithm is not better than the other 3 algorithms when talking about turnaround time. In light of the fact that this algorithm utilizes just a particular small server over time, it may have to wait until all jobs dispatched to this server have been completed to </w:t>
+      </w:r>
+      <w:r>
+        <w:rPr>
+          <w:rFonts w:ascii="Arial" w:eastAsia="Times New Roman" w:hAnsi="Arial" w:cs="Arial"/>
+          <w:color w:val="000000"/>
+        </w:rPr>
+        <w:t>handle</w:t>
+      </w:r>
+      <w:r>
+        <w:rPr>
+          <w:rFonts w:ascii="Arial" w:eastAsia="Times New Roman" w:hAnsi="Arial" w:cs="Arial"/>
+          <w:color w:val="000000"/>
+        </w:rPr>
+        <w:t xml:space="preserve"> the next job. As a result, this boosts the completion time of a job, leading to increased turnaround time</w:t>
+      </w:r>
+      <w:r>
+        <w:rPr>
+          <w:rFonts w:ascii="Arial" w:eastAsia="Times New Roman" w:hAnsi="Arial" w:cs="Arial"/>
+          <w:color w:val="000000"/>
+        </w:rPr>
+        <w:t>, which is calculated as the difference between job completion and submission time</w:t>
+      </w:r>
+      <w:r>
+        <w:rPr>
+          <w:rFonts w:ascii="Arial" w:eastAsia="Times New Roman" w:hAnsi="Arial" w:cs="Arial"/>
+          <w:color w:val="000000"/>
+        </w:rPr>
+        <w:t>.</w:t>
+      </w:r>
     </w:p>
     <w:p>
       <w:pPr>
@@ -3961,9 +4572,57 @@
         <w:outlineLvl w:val="0"/>
         <w:rPr>
           <w:rFonts w:ascii="Arial" w:eastAsia="Times New Roman" w:hAnsi="Arial" w:cs="Arial"/>
-          <w:color w:val="000000"/>
+          <w:b/>
+          <w:bCs/>
+          <w:color w:val="000000"/>
+          <w:kern w:val="36"/>
+          <w:sz w:val="48"/>
+          <w:szCs w:val="48"/>
         </w:rPr>
       </w:pPr>
+      <w:r>
+        <w:rPr>
+          <w:rFonts w:ascii="Arial" w:eastAsia="Times New Roman" w:hAnsi="Arial" w:cs="Arial"/>
+          <w:color w:val="000000"/>
+          <w:kern w:val="36"/>
+          <w:sz w:val="40"/>
+          <w:szCs w:val="40"/>
+        </w:rPr>
+        <w:t>Conclusion</w:t>
+      </w:r>
+    </w:p>
+    <w:p>
+      <w:pPr>
+        <w:spacing w:before="240" w:after="240"/>
+        <w:jc w:val="both"/>
+        <w:rPr>
+          <w:rFonts w:ascii="Arial" w:eastAsia="Times New Roman" w:hAnsi="Arial" w:cs="Arial"/>
+          <w:color w:val="000000"/>
+        </w:rPr>
+      </w:pPr>
+      <w:r>
+        <w:rPr>
+          <w:rFonts w:ascii="Arial" w:eastAsia="Times New Roman" w:hAnsi="Arial" w:cs="Arial"/>
+          <w:color w:val="000000"/>
+        </w:rPr>
+        <w:t xml:space="preserve">All in all, with this algorithm, we have found a way to maximise resource utilization and in turn, reduce total server rental cost compared to the other 3 baseline algorithms. However, there might be other objectives </w:t>
+      </w:r>
+      <w:bookmarkStart w:id="0" w:name="_GoBack"/>
+      <w:bookmarkEnd w:id="0"/>
+      <w:r>
+        <w:rPr>
+          <w:rFonts w:ascii="Arial" w:eastAsia="Times New Roman" w:hAnsi="Arial" w:cs="Arial"/>
+          <w:color w:val="000000"/>
+        </w:rPr>
+        <w:t xml:space="preserve">in terms of which companies, entities, businesses, etc. want to optimize performance (such as throughput, latency, availability, etc.). So, using this algorithm may not be a best choice after all. </w:t>
+      </w:r>
+      <w:r>
+        <w:rPr>
+          <w:rFonts w:ascii="Arial" w:eastAsia="Times New Roman" w:hAnsi="Arial" w:cs="Arial"/>
+          <w:color w:val="000000"/>
+        </w:rPr>
+        <w:t>But with this stepping stone, we can even devise more advanced and innovative algorithms that surpass this one.</w:t>
+      </w:r>
     </w:p>
     <w:p>
       <w:pPr>
@@ -3975,6 +4634,34 @@
           <w:color w:val="000000"/>
         </w:rPr>
       </w:pPr>
+      <w:r>
+        <w:rPr>
+          <w:rFonts w:ascii="Arial" w:eastAsia="Times New Roman" w:hAnsi="Arial" w:cs="Arial"/>
+          <w:color w:val="000000"/>
+        </w:rPr>
+        <w:t xml:space="preserve">This algorithm is considered to be useful in the case of when we just focus on the effectiveness of resource utilization and </w:t>
+      </w:r>
+      <w:r>
+        <w:rPr>
+          <w:rFonts w:ascii="Arial" w:eastAsia="Times New Roman" w:hAnsi="Arial" w:cs="Arial"/>
+          <w:color w:val="000000"/>
+        </w:rPr>
+        <w:t xml:space="preserve">have a desire to get total server rental cost as low as possible. This is definitely not the case when we want to minimize turnaround time, </w:t>
+      </w:r>
+      <w:r>
+        <w:rPr>
+          <w:rFonts w:ascii="Arial" w:eastAsia="Times New Roman" w:hAnsi="Arial" w:cs="Arial"/>
+          <w:color w:val="000000"/>
+        </w:rPr>
+        <w:t xml:space="preserve">at </w:t>
+      </w:r>
+      <w:r>
+        <w:rPr>
+          <w:rFonts w:ascii="Arial" w:eastAsia="Times New Roman" w:hAnsi="Arial" w:cs="Arial"/>
+          <w:color w:val="000000"/>
+        </w:rPr>
+        <w:t>which the other 3 baseline algorithms are believed to perform better.</w:t>
+      </w:r>
     </w:p>
     <w:p>
       <w:pPr>
@@ -3983,50 +4670,6 @@
         <w:outlineLvl w:val="0"/>
         <w:rPr>
           <w:rFonts w:ascii="Arial" w:eastAsia="Times New Roman" w:hAnsi="Arial" w:cs="Arial"/>
-          <w:color w:val="000000"/>
-        </w:rPr>
-      </w:pPr>
-    </w:p>
-    <w:p>
-      <w:pPr>
-        <w:spacing w:before="240" w:after="240"/>
-        <w:jc w:val="both"/>
-        <w:outlineLvl w:val="0"/>
-        <w:rPr>
-          <w:rFonts w:ascii="Arial" w:eastAsia="Times New Roman" w:hAnsi="Arial" w:cs="Arial"/>
-          <w:color w:val="000000"/>
-        </w:rPr>
-      </w:pPr>
-    </w:p>
-    <w:p>
-      <w:pPr>
-        <w:spacing w:before="240" w:after="240"/>
-        <w:jc w:val="both"/>
-        <w:outlineLvl w:val="0"/>
-        <w:rPr>
-          <w:rFonts w:ascii="Arial" w:eastAsia="Times New Roman" w:hAnsi="Arial" w:cs="Arial"/>
-          <w:color w:val="000000"/>
-        </w:rPr>
-      </w:pPr>
-    </w:p>
-    <w:p>
-      <w:pPr>
-        <w:spacing w:before="240" w:after="240"/>
-        <w:jc w:val="both"/>
-        <w:outlineLvl w:val="0"/>
-        <w:rPr>
-          <w:rFonts w:ascii="Arial" w:eastAsia="Times New Roman" w:hAnsi="Arial" w:cs="Arial"/>
-          <w:color w:val="000000"/>
-        </w:rPr>
-      </w:pPr>
-    </w:p>
-    <w:p>
-      <w:pPr>
-        <w:spacing w:before="240" w:after="240"/>
-        <w:jc w:val="both"/>
-        <w:outlineLvl w:val="0"/>
-        <w:rPr>
-          <w:rFonts w:ascii="Arial" w:eastAsia="Times New Roman" w:hAnsi="Arial" w:cs="Arial"/>
           <w:b/>
           <w:bCs/>
           <w:color w:val="000000"/>
@@ -4043,7 +4686,6 @@
           <w:sz w:val="40"/>
           <w:szCs w:val="40"/>
         </w:rPr>
-        <w:lastRenderedPageBreak/>
         <w:t>REFERENCES</w:t>
       </w:r>
     </w:p>
@@ -4120,31 +4762,25 @@
         <w:spacing w:before="240" w:after="240"/>
         <w:jc w:val="both"/>
         <w:rPr>
-          <w:rFonts w:ascii="Arial" w:eastAsia="Times New Roman" w:hAnsi="Arial" w:cs="Arial"/>
-          <w:color w:val="000000"/>
+          <w:rFonts w:ascii="Arial" w:hAnsi="Arial" w:cs="Arial"/>
+          <w:color w:val="000000" w:themeColor="text1"/>
         </w:rPr>
       </w:pPr>
       <w:hyperlink r:id="rId6" w:history="1">
         <w:r>
           <w:rPr>
-            <w:rFonts w:ascii="Arial" w:eastAsia="Times New Roman" w:hAnsi="Arial" w:cs="Arial"/>
-            <w:color w:val="000000"/>
-            <w:u w:val="single"/>
+            <w:rStyle w:val="Hyperlink"/>
+            <w:rFonts w:ascii="Arial" w:hAnsi="Arial" w:cs="Arial"/>
+            <w:color w:val="000000" w:themeColor="text1"/>
           </w:rPr>
-          <w:t>https://github.com/DacNguyen234/Comp3100_project</w:t>
+          <w:t>https://github.com/cuongnguyen44491158/COMP3100-Project</w:t>
         </w:r>
       </w:hyperlink>
     </w:p>
     <w:p>
       <w:pPr>
-        <w:spacing w:after="240"/>
-        <w:rPr>
-          <w:rFonts w:ascii="Arial" w:eastAsia="Times New Roman" w:hAnsi="Arial" w:cs="Arial"/>
-        </w:rPr>
-      </w:pPr>
-    </w:p>
-    <w:p>
-      <w:pPr>
+        <w:spacing w:before="240" w:after="240"/>
+        <w:jc w:val="both"/>
         <w:rPr>
           <w:rFonts w:ascii="Arial" w:hAnsi="Arial" w:cs="Arial"/>
         </w:rPr>
@@ -4755,7 +5391,6 @@
     <w:name w:val="Hyperlink"/>
     <w:basedOn w:val="DefaultParagraphFont"/>
     <w:uiPriority w:val="99"/>
-    <w:semiHidden/>
     <w:unhideWhenUsed/>
     <w:rsid w:val="00E450D8"/>
     <w:rPr>
@@ -4789,6 +5424,30 @@
       <w:ind w:left="720"/>
       <w:contextualSpacing/>
     </w:pPr>
+  </w:style>
+  <w:style w:type="character" w:styleId="UnresolvedMention">
+    <w:name w:val="Unresolved Mention"/>
+    <w:basedOn w:val="DefaultParagraphFont"/>
+    <w:uiPriority w:val="99"/>
+    <w:semiHidden/>
+    <w:unhideWhenUsed/>
+    <w:rsid w:val="00744104"/>
+    <w:rPr>
+      <w:color w:val="605E5C"/>
+      <w:shd w:val="clear" w:color="auto" w:fill="E1DFDD"/>
+    </w:rPr>
+  </w:style>
+  <w:style w:type="character" w:styleId="FollowedHyperlink">
+    <w:name w:val="FollowedHyperlink"/>
+    <w:basedOn w:val="DefaultParagraphFont"/>
+    <w:uiPriority w:val="99"/>
+    <w:semiHidden/>
+    <w:unhideWhenUsed/>
+    <w:rsid w:val="00744104"/>
+    <w:rPr>
+      <w:color w:val="954F72" w:themeColor="followedHyperlink"/>
+      <w:u w:val="single"/>
+    </w:rPr>
   </w:style>
 </w:styles>
 </file>

</xml_diff>